<commit_message>
actualización al archivo gitignore
</commit_message>
<xml_diff>
--- a/sprints/sprint01/Formato_Sprint_1.docx
+++ b/sprints/sprint01/Formato_Sprint_1.docx
@@ -19,22 +19,9 @@
           </w:tcPr>
           <w:p>
             <w:pPr>
-              <w:tabs>
-                <w:tab w:val="left" w:pos="2106"/>
-                <w:tab w:val="center" w:pos="4306"/>
-              </w:tabs>
-              <w:rPr>
-                <w:rFonts w:asciiTheme="minorHAnsi" w:hAnsiTheme="minorHAnsi" w:cstheme="minorHAnsi"/>
-                <w:b/>
-                <w:bCs/>
-              </w:rPr>
-            </w:pPr>
-            <w:r>
-              <w:rPr>
-                <w:rFonts w:asciiTheme="minorHAnsi" w:hAnsiTheme="minorHAnsi" w:cstheme="minorHAnsi"/>
-                <w:b/>
-                <w:bCs/>
-              </w:rPr>
+              <w:pStyle w:val="NoSpacing"/>
+            </w:pPr>
+            <w:r>
               <w:tab/>
             </w:r>
           </w:p>
@@ -223,6 +210,12 @@
                 <w:rFonts w:ascii="Calibri" w:eastAsia="Calibri" w:hAnsi="Calibri" w:cs="Calibri"/>
               </w:rPr>
             </w:pPr>
+            <w:r>
+              <w:rPr>
+                <w:rFonts w:ascii="Calibri" w:eastAsia="Calibri" w:hAnsi="Calibri" w:cs="Calibri"/>
+              </w:rPr>
+              <w:t>Mi Ingreso Seguro App</w:t>
+            </w:r>
           </w:p>
         </w:tc>
       </w:tr>
@@ -268,7 +261,13 @@
               <w:rPr>
                 <w:rFonts w:asciiTheme="minorHAnsi" w:hAnsiTheme="minorHAnsi" w:cstheme="minorBidi"/>
               </w:rPr>
-              <w:t>#5</w:t>
+              <w:t>#</w:t>
+            </w:r>
+            <w:r>
+              <w:rPr>
+                <w:rFonts w:asciiTheme="minorHAnsi" w:hAnsiTheme="minorHAnsi" w:cstheme="minorBidi"/>
+              </w:rPr>
+              <w:t>1</w:t>
             </w:r>
           </w:p>
         </w:tc>
@@ -397,6 +396,12 @@
                 <w:color w:val="000000" w:themeColor="text1"/>
               </w:rPr>
             </w:pPr>
+            <w:r>
+              <w:rPr>
+                <w:color w:val="000000" w:themeColor="text1"/>
+              </w:rPr>
+              <w:t>Edwin Clavijo</w:t>
+            </w:r>
           </w:p>
         </w:tc>
       </w:tr>
@@ -419,7 +424,7 @@
               <w:rPr>
                 <w:color w:val="000000" w:themeColor="text1"/>
               </w:rPr>
-              <w:t>Development</w:t>
+              <w:t>Product</w:t>
             </w:r>
             <w:proofErr w:type="spellEnd"/>
             <w:r>
@@ -433,7 +438,7 @@
               <w:rPr>
                 <w:color w:val="000000" w:themeColor="text1"/>
               </w:rPr>
-              <w:t>Team</w:t>
+              <w:t>Owner</w:t>
             </w:r>
             <w:proofErr w:type="spellEnd"/>
           </w:p>
@@ -448,6 +453,12 @@
                 <w:color w:val="000000" w:themeColor="text1"/>
               </w:rPr>
             </w:pPr>
+            <w:r>
+              <w:rPr>
+                <w:color w:val="000000" w:themeColor="text1"/>
+              </w:rPr>
+              <w:t>Jorge García</w:t>
+            </w:r>
           </w:p>
         </w:tc>
       </w:tr>
@@ -470,7 +481,7 @@
               <w:rPr>
                 <w:color w:val="000000" w:themeColor="text1"/>
               </w:rPr>
-              <w:t>Product</w:t>
+              <w:t>Development</w:t>
             </w:r>
             <w:proofErr w:type="spellEnd"/>
             <w:r>
@@ -484,7 +495,7 @@
               <w:rPr>
                 <w:color w:val="000000" w:themeColor="text1"/>
               </w:rPr>
-              <w:t>Owner</w:t>
+              <w:t>Team</w:t>
             </w:r>
             <w:proofErr w:type="spellEnd"/>
           </w:p>
@@ -499,6 +510,12 @@
                 <w:color w:val="000000" w:themeColor="text1"/>
               </w:rPr>
             </w:pPr>
+            <w:r>
+              <w:rPr>
+                <w:color w:val="000000" w:themeColor="text1"/>
+              </w:rPr>
+              <w:t>Jhan Meza</w:t>
+            </w:r>
           </w:p>
         </w:tc>
       </w:tr>
@@ -550,6 +567,12 @@
                 <w:color w:val="000000" w:themeColor="text1"/>
               </w:rPr>
             </w:pPr>
+            <w:r>
+              <w:rPr>
+                <w:color w:val="000000" w:themeColor="text1"/>
+              </w:rPr>
+              <w:t>Diana Rodríguez</w:t>
+            </w:r>
           </w:p>
         </w:tc>
       </w:tr>
@@ -601,6 +624,12 @@
                 <w:color w:val="000000" w:themeColor="text1"/>
               </w:rPr>
             </w:pPr>
+            <w:r>
+              <w:rPr>
+                <w:color w:val="000000" w:themeColor="text1"/>
+              </w:rPr>
+              <w:t>José Beltrán</w:t>
+            </w:r>
           </w:p>
         </w:tc>
       </w:tr>
@@ -653,19 +682,7 @@
         <w:jc w:val="both"/>
       </w:pPr>
       <w:r>
-        <w:t xml:space="preserve">Cada equipo debe </w:t>
-      </w:r>
-      <w:r>
-        <w:t>presentar un</w:t>
-      </w:r>
-      <w:r>
-        <w:t xml:space="preserve"> </w:t>
-      </w:r>
-      <w:r>
-        <w:t>documento (</w:t>
-      </w:r>
-      <w:r>
-        <w:t xml:space="preserve">preferiblemente en </w:t>
+        <w:t xml:space="preserve">Cada equipo debe presentar un documento (preferiblemente en </w:t>
       </w:r>
       <w:proofErr w:type="spellStart"/>
       <w:r>
@@ -673,19 +690,7 @@
       </w:r>
       <w:proofErr w:type="spellEnd"/>
       <w:r>
-        <w:t xml:space="preserve">) con la </w:t>
-      </w:r>
-      <w:r>
-        <w:t>descripción</w:t>
-      </w:r>
-      <w:r>
-        <w:t xml:space="preserve"> de la </w:t>
-      </w:r>
-      <w:r>
-        <w:t>solución</w:t>
-      </w:r>
-      <w:r>
-        <w:t xml:space="preserve"> propuesta por medio de un mockup de las interfaces a utilizar.</w:t>
+        <w:t>) con la descripción de la solución propuesta por medio de un mockup de las interfaces a utilizar.</w:t>
       </w:r>
     </w:p>
     <w:p/>
@@ -973,15 +978,108 @@
     <w:p>
       <w:pPr>
         <w:jc w:val="both"/>
-      </w:pPr>
+        <w:rPr>
+          <w:noProof/>
+        </w:rPr>
+      </w:pPr>
+      <w:r>
+        <w:rPr>
+          <w:noProof/>
+        </w:rPr>
+        <w:t>Reunion: 04/11/2022</w:t>
+      </w:r>
+    </w:p>
+    <w:p>
+      <w:pPr>
+        <w:jc w:val="both"/>
+        <w:rPr>
+          <w:noProof/>
+        </w:rPr>
+      </w:pPr>
+    </w:p>
+    <w:p>
+      <w:pPr>
+        <w:jc w:val="both"/>
+        <w:rPr>
+          <w:noProof/>
+        </w:rPr>
+      </w:pPr>
+      <w:r>
+        <w:rPr>
+          <w:noProof/>
+        </w:rPr>
+        <w:t xml:space="preserve"> </w:t>
+      </w:r>
+    </w:p>
+    <w:p>
+      <w:pPr>
+        <w:jc w:val="both"/>
+        <w:rPr>
+          <w:noProof/>
+        </w:rPr>
+      </w:pPr>
+    </w:p>
+    <w:p>
+      <w:pPr>
+        <w:jc w:val="both"/>
+        <w:rPr>
+          <w:noProof/>
+        </w:rPr>
+      </w:pPr>
+    </w:p>
+    <w:p>
+      <w:pPr>
+        <w:jc w:val="both"/>
+      </w:pPr>
+      <w:r>
+        <w:rPr>
+          <w:noProof/>
+        </w:rPr>
+        <w:lastRenderedPageBreak/>
+        <w:drawing>
+          <wp:inline distT="0" distB="0" distL="0" distR="0" wp14:anchorId="3BA977B9" wp14:editId="710575B3">
+            <wp:extent cx="5612130" cy="3156585"/>
+            <wp:effectExtent l="0" t="0" r="7620" b="5715"/>
+            <wp:docPr id="3" name="Picture 3"/>
+            <wp:cNvGraphicFramePr>
+              <a:graphicFrameLocks xmlns:a="http://schemas.openxmlformats.org/drawingml/2006/main" noChangeAspect="1"/>
+            </wp:cNvGraphicFramePr>
+            <a:graphic xmlns:a="http://schemas.openxmlformats.org/drawingml/2006/main">
+              <a:graphicData uri="http://schemas.openxmlformats.org/drawingml/2006/picture">
+                <pic:pic xmlns:pic="http://schemas.openxmlformats.org/drawingml/2006/picture">
+                  <pic:nvPicPr>
+                    <pic:cNvPr id="1" name=""/>
+                    <pic:cNvPicPr/>
+                  </pic:nvPicPr>
+                  <pic:blipFill>
+                    <a:blip r:embed="rId8"/>
+                    <a:stretch>
+                      <a:fillRect/>
+                    </a:stretch>
+                  </pic:blipFill>
+                  <pic:spPr>
+                    <a:xfrm>
+                      <a:off x="0" y="0"/>
+                      <a:ext cx="5612130" cy="3156585"/>
+                    </a:xfrm>
+                    <a:prstGeom prst="rect">
+                      <a:avLst/>
+                    </a:prstGeom>
+                  </pic:spPr>
+                </pic:pic>
+              </a:graphicData>
+            </a:graphic>
+          </wp:inline>
+        </w:drawing>
+      </w:r>
     </w:p>
     <w:sectPr>
-      <w:headerReference w:type="even" r:id="rId8"/>
-      <w:headerReference w:type="default" r:id="rId9"/>
-      <w:footerReference w:type="even" r:id="rId10"/>
-      <w:footerReference w:type="default" r:id="rId11"/>
-      <w:headerReference w:type="first" r:id="rId12"/>
-      <w:footerReference w:type="first" r:id="rId13"/>
+      <w:headerReference w:type="even" r:id="rId9"/>
+      <w:headerReference w:type="default" r:id="rId10"/>
+      <w:footerReference w:type="even" r:id="rId11"/>
+      <w:footerReference w:type="default" r:id="rId12"/>
+      <w:headerReference w:type="first" r:id="rId13"/>
+      <w:footerReference w:type="first" r:id="rId14"/>
       <w:pgSz w:w="12240" w:h="15840"/>
       <w:pgMar w:top="1417" w:right="1701" w:bottom="1417" w:left="1701" w:header="708" w:footer="708" w:gutter="0"/>
       <w:cols w:space="708"/>
@@ -1806,6 +1904,21 @@
       <w:contextualSpacing/>
     </w:pPr>
   </w:style>
+  <w:style w:type="paragraph" w:styleId="NoSpacing">
+    <w:name w:val="No Spacing"/>
+    <w:uiPriority w:val="1"/>
+    <w:qFormat/>
+    <w:rsid w:val="00ED0242"/>
+    <w:pPr>
+      <w:spacing w:after="0" w:line="240" w:lineRule="auto"/>
+    </w:pPr>
+    <w:rPr>
+      <w:rFonts w:ascii="Times New Roman" w:eastAsia="Times New Roman" w:hAnsi="Times New Roman" w:cs="Times New Roman"/>
+      <w:sz w:val="24"/>
+      <w:szCs w:val="24"/>
+      <w:lang w:eastAsia="es-CO"/>
+    </w:rPr>
+  </w:style>
 </w:styles>
 </file>
 

</xml_diff>

<commit_message>
Se guardan cambios en formato Sprint 1
</commit_message>
<xml_diff>
--- a/sprints/sprint01/Formato_Sprint_1.docx
+++ b/sprints/sprint01/Formato_Sprint_1.docx
@@ -400,7 +400,25 @@
               <w:rPr>
                 <w:color w:val="000000" w:themeColor="text1"/>
               </w:rPr>
-              <w:t>Edwin Clavijo</w:t>
+              <w:t xml:space="preserve">Edwin </w:t>
+            </w:r>
+            <w:r>
+              <w:rPr>
+                <w:color w:val="000000" w:themeColor="text1"/>
+              </w:rPr>
+              <w:t xml:space="preserve">Harvey </w:t>
+            </w:r>
+            <w:r>
+              <w:rPr>
+                <w:color w:val="000000" w:themeColor="text1"/>
+              </w:rPr>
+              <w:t>Clavijo</w:t>
+            </w:r>
+            <w:r>
+              <w:rPr>
+                <w:color w:val="000000" w:themeColor="text1"/>
+              </w:rPr>
+              <w:t xml:space="preserve"> López</w:t>
             </w:r>
           </w:p>
         </w:tc>
@@ -457,7 +475,25 @@
               <w:rPr>
                 <w:color w:val="000000" w:themeColor="text1"/>
               </w:rPr>
-              <w:t>Jorge García</w:t>
+              <w:t xml:space="preserve">Jorge </w:t>
+            </w:r>
+            <w:r>
+              <w:rPr>
+                <w:color w:val="000000" w:themeColor="text1"/>
+              </w:rPr>
+              <w:t xml:space="preserve">Iván </w:t>
+            </w:r>
+            <w:r>
+              <w:rPr>
+                <w:color w:val="000000" w:themeColor="text1"/>
+              </w:rPr>
+              <w:t>García</w:t>
+            </w:r>
+            <w:r>
+              <w:rPr>
+                <w:color w:val="000000" w:themeColor="text1"/>
+              </w:rPr>
+              <w:t xml:space="preserve"> Escobar</w:t>
             </w:r>
           </w:p>
         </w:tc>
@@ -514,7 +550,25 @@
               <w:rPr>
                 <w:color w:val="000000" w:themeColor="text1"/>
               </w:rPr>
-              <w:t>Jhan Meza</w:t>
+              <w:t xml:space="preserve">Jhan Franco </w:t>
+            </w:r>
+            <w:r>
+              <w:rPr>
+                <w:color w:val="000000" w:themeColor="text1"/>
+              </w:rPr>
+              <w:t>Meza</w:t>
+            </w:r>
+            <w:r>
+              <w:rPr>
+                <w:color w:val="000000" w:themeColor="text1"/>
+              </w:rPr>
+              <w:t xml:space="preserve"> </w:t>
+            </w:r>
+            <w:r>
+              <w:rPr>
+                <w:color w:val="000000" w:themeColor="text1"/>
+              </w:rPr>
+              <w:t>Cárdenas</w:t>
             </w:r>
           </w:p>
         </w:tc>
@@ -571,7 +625,37 @@
               <w:rPr>
                 <w:color w:val="000000" w:themeColor="text1"/>
               </w:rPr>
-              <w:t>Diana Rodríguez</w:t>
+              <w:t xml:space="preserve">Diana </w:t>
+            </w:r>
+            <w:r>
+              <w:rPr>
+                <w:color w:val="000000" w:themeColor="text1"/>
+              </w:rPr>
+              <w:t>Carolina</w:t>
+            </w:r>
+            <w:r>
+              <w:rPr>
+                <w:color w:val="000000" w:themeColor="text1"/>
+              </w:rPr>
+              <w:t xml:space="preserve"> </w:t>
+            </w:r>
+            <w:r>
+              <w:rPr>
+                <w:color w:val="000000" w:themeColor="text1"/>
+              </w:rPr>
+              <w:t>Rodríguez</w:t>
+            </w:r>
+            <w:r>
+              <w:rPr>
+                <w:color w:val="000000" w:themeColor="text1"/>
+              </w:rPr>
+              <w:t xml:space="preserve"> </w:t>
+            </w:r>
+            <w:r>
+              <w:rPr>
+                <w:color w:val="000000" w:themeColor="text1"/>
+              </w:rPr>
+              <w:t>Torres</w:t>
             </w:r>
           </w:p>
         </w:tc>
@@ -628,7 +712,25 @@
               <w:rPr>
                 <w:color w:val="000000" w:themeColor="text1"/>
               </w:rPr>
-              <w:t>José Beltrán</w:t>
+              <w:t xml:space="preserve">José </w:t>
+            </w:r>
+            <w:r>
+              <w:rPr>
+                <w:color w:val="000000" w:themeColor="text1"/>
+              </w:rPr>
+              <w:t xml:space="preserve">Miguel </w:t>
+            </w:r>
+            <w:r>
+              <w:rPr>
+                <w:color w:val="000000" w:themeColor="text1"/>
+              </w:rPr>
+              <w:t>Beltrán</w:t>
+            </w:r>
+            <w:r>
+              <w:rPr>
+                <w:color w:val="000000" w:themeColor="text1"/>
+              </w:rPr>
+              <w:t xml:space="preserve"> Pereira</w:t>
             </w:r>
           </w:p>
         </w:tc>
@@ -669,7 +771,7 @@
                 <w:b/>
                 <w:bCs/>
               </w:rPr>
-              <w:t>Frontend</w:t>
+              <w:t>MockUp</w:t>
             </w:r>
             <w:proofErr w:type="spellEnd"/>
           </w:p>
@@ -678,9 +780,6 @@
     </w:tbl>
     <w:p/>
     <w:p>
-      <w:pPr>
-        <w:jc w:val="both"/>
-      </w:pPr>
       <w:r>
         <w:t xml:space="preserve">Cada equipo debe presentar un documento (preferiblemente en </w:t>
       </w:r>
@@ -695,20 +794,969 @@
     </w:p>
     <w:p/>
     <w:p>
-      <w:pPr>
-        <w:jc w:val="both"/>
-      </w:pPr>
-    </w:p>
-    <w:p>
-      <w:pPr>
-        <w:jc w:val="both"/>
-      </w:pPr>
-    </w:p>
-    <w:p>
-      <w:pPr>
-        <w:jc w:val="both"/>
-      </w:pPr>
-    </w:p>
+      <w:r>
+        <w:t>Presentación A</w:t>
+      </w:r>
+      <w:r>
+        <w:t>plicación Móvil</w:t>
+      </w:r>
+      <w:r>
+        <w:t>:</w:t>
+      </w:r>
+      <w:r>
+        <w:t xml:space="preserve"> </w:t>
+      </w:r>
+      <w:r>
+        <w:t>Mi Ingreso Seguro APP.</w:t>
+      </w:r>
+    </w:p>
+    <w:p/>
+    <w:p>
+      <w:r>
+        <w:t xml:space="preserve">Link </w:t>
+      </w:r>
+      <w:proofErr w:type="spellStart"/>
+      <w:r>
+        <w:t>Canva</w:t>
+      </w:r>
+      <w:proofErr w:type="spellEnd"/>
+      <w:r>
+        <w:t xml:space="preserve">:  </w:t>
+      </w:r>
+    </w:p>
+    <w:p/>
+    <w:p>
+      <w:r>
+        <w:rPr>
+          <w:noProof/>
+        </w:rPr>
+        <w:drawing>
+          <wp:anchor distT="0" distB="0" distL="114300" distR="114300" simplePos="0" relativeHeight="251658240" behindDoc="0" locked="0" layoutInCell="1" allowOverlap="1" wp14:anchorId="68F38102" wp14:editId="4DDC4FA8">
+            <wp:simplePos x="0" y="0"/>
+            <wp:positionH relativeFrom="margin">
+              <wp:align>center</wp:align>
+            </wp:positionH>
+            <wp:positionV relativeFrom="paragraph">
+              <wp:posOffset>73603</wp:posOffset>
+            </wp:positionV>
+            <wp:extent cx="1760220" cy="3149620"/>
+            <wp:effectExtent l="0" t="0" r="0" b="0"/>
+            <wp:wrapNone/>
+            <wp:docPr id="4" name="Picture 4"/>
+            <wp:cNvGraphicFramePr>
+              <a:graphicFrameLocks xmlns:a="http://schemas.openxmlformats.org/drawingml/2006/main" noChangeAspect="1"/>
+            </wp:cNvGraphicFramePr>
+            <a:graphic xmlns:a="http://schemas.openxmlformats.org/drawingml/2006/main">
+              <a:graphicData uri="http://schemas.openxmlformats.org/drawingml/2006/picture">
+                <pic:pic xmlns:pic="http://schemas.openxmlformats.org/drawingml/2006/picture">
+                  <pic:nvPicPr>
+                    <pic:cNvPr id="1" name=""/>
+                    <pic:cNvPicPr/>
+                  </pic:nvPicPr>
+                  <pic:blipFill>
+                    <a:blip r:embed="rId7">
+                      <a:extLst>
+                        <a:ext uri="{28A0092B-C50C-407E-A947-70E740481C1C}">
+                          <a14:useLocalDpi xmlns:a14="http://schemas.microsoft.com/office/drawing/2010/main" val="0"/>
+                        </a:ext>
+                      </a:extLst>
+                    </a:blip>
+                    <a:stretch>
+                      <a:fillRect/>
+                    </a:stretch>
+                  </pic:blipFill>
+                  <pic:spPr>
+                    <a:xfrm>
+                      <a:off x="0" y="0"/>
+                      <a:ext cx="1760220" cy="3149620"/>
+                    </a:xfrm>
+                    <a:prstGeom prst="rect">
+                      <a:avLst/>
+                    </a:prstGeom>
+                  </pic:spPr>
+                </pic:pic>
+              </a:graphicData>
+            </a:graphic>
+            <wp14:sizeRelH relativeFrom="page">
+              <wp14:pctWidth>0</wp14:pctWidth>
+            </wp14:sizeRelH>
+            <wp14:sizeRelV relativeFrom="page">
+              <wp14:pctHeight>0</wp14:pctHeight>
+            </wp14:sizeRelV>
+          </wp:anchor>
+        </w:drawing>
+      </w:r>
+    </w:p>
+    <w:p>
+      <w:pPr>
+        <w:jc w:val="both"/>
+      </w:pPr>
+    </w:p>
+    <w:p>
+      <w:pPr>
+        <w:jc w:val="both"/>
+      </w:pPr>
+    </w:p>
+    <w:p>
+      <w:pPr>
+        <w:jc w:val="both"/>
+      </w:pPr>
+    </w:p>
+    <w:p>
+      <w:pPr>
+        <w:jc w:val="both"/>
+      </w:pPr>
+    </w:p>
+    <w:p>
+      <w:pPr>
+        <w:jc w:val="both"/>
+      </w:pPr>
+    </w:p>
+    <w:p>
+      <w:pPr>
+        <w:jc w:val="both"/>
+      </w:pPr>
+    </w:p>
+    <w:p>
+      <w:pPr>
+        <w:jc w:val="both"/>
+      </w:pPr>
+    </w:p>
+    <w:p>
+      <w:pPr>
+        <w:jc w:val="both"/>
+      </w:pPr>
+    </w:p>
+    <w:p>
+      <w:pPr>
+        <w:jc w:val="both"/>
+      </w:pPr>
+    </w:p>
+    <w:p>
+      <w:pPr>
+        <w:jc w:val="both"/>
+      </w:pPr>
+    </w:p>
+    <w:p>
+      <w:pPr>
+        <w:jc w:val="both"/>
+      </w:pPr>
+    </w:p>
+    <w:p>
+      <w:pPr>
+        <w:jc w:val="both"/>
+      </w:pPr>
+    </w:p>
+    <w:p>
+      <w:pPr>
+        <w:jc w:val="both"/>
+      </w:pPr>
+    </w:p>
+    <w:p>
+      <w:pPr>
+        <w:jc w:val="both"/>
+      </w:pPr>
+    </w:p>
+    <w:p>
+      <w:pPr>
+        <w:jc w:val="both"/>
+      </w:pPr>
+    </w:p>
+    <w:p/>
+    <w:p>
+      <w:pPr>
+        <w:rPr>
+          <w:lang w:val="en-US"/>
+        </w:rPr>
+      </w:pPr>
+      <w:r>
+        <w:rPr>
+          <w:lang w:val="en-US"/>
+        </w:rPr>
+        <w:t>Launcher:</w:t>
+      </w:r>
+    </w:p>
+    <w:p>
+      <w:pPr>
+        <w:rPr>
+          <w:lang w:val="en-US"/>
+        </w:rPr>
+      </w:pPr>
+    </w:p>
+    <w:p>
+      <w:pPr>
+        <w:rPr>
+          <w:lang w:val="en-US"/>
+        </w:rPr>
+      </w:pPr>
+      <w:r>
+        <w:rPr>
+          <w:noProof/>
+        </w:rPr>
+        <w:drawing>
+          <wp:anchor distT="0" distB="0" distL="114300" distR="114300" simplePos="0" relativeHeight="251659264" behindDoc="0" locked="0" layoutInCell="1" allowOverlap="1" wp14:anchorId="3BD1F0C0" wp14:editId="5B67C815">
+            <wp:simplePos x="0" y="0"/>
+            <wp:positionH relativeFrom="margin">
+              <wp:align>center</wp:align>
+            </wp:positionH>
+            <wp:positionV relativeFrom="paragraph">
+              <wp:posOffset>5657</wp:posOffset>
+            </wp:positionV>
+            <wp:extent cx="1761544" cy="3150000"/>
+            <wp:effectExtent l="0" t="0" r="0" b="0"/>
+            <wp:wrapNone/>
+            <wp:docPr id="5" name="Picture 5"/>
+            <wp:cNvGraphicFramePr>
+              <a:graphicFrameLocks xmlns:a="http://schemas.openxmlformats.org/drawingml/2006/main" noChangeAspect="1"/>
+            </wp:cNvGraphicFramePr>
+            <a:graphic xmlns:a="http://schemas.openxmlformats.org/drawingml/2006/main">
+              <a:graphicData uri="http://schemas.openxmlformats.org/drawingml/2006/picture">
+                <pic:pic xmlns:pic="http://schemas.openxmlformats.org/drawingml/2006/picture">
+                  <pic:nvPicPr>
+                    <pic:cNvPr id="1" name=""/>
+                    <pic:cNvPicPr/>
+                  </pic:nvPicPr>
+                  <pic:blipFill>
+                    <a:blip r:embed="rId8">
+                      <a:extLst>
+                        <a:ext uri="{28A0092B-C50C-407E-A947-70E740481C1C}">
+                          <a14:useLocalDpi xmlns:a14="http://schemas.microsoft.com/office/drawing/2010/main" val="0"/>
+                        </a:ext>
+                      </a:extLst>
+                    </a:blip>
+                    <a:stretch>
+                      <a:fillRect/>
+                    </a:stretch>
+                  </pic:blipFill>
+                  <pic:spPr>
+                    <a:xfrm>
+                      <a:off x="0" y="0"/>
+                      <a:ext cx="1761544" cy="3150000"/>
+                    </a:xfrm>
+                    <a:prstGeom prst="rect">
+                      <a:avLst/>
+                    </a:prstGeom>
+                  </pic:spPr>
+                </pic:pic>
+              </a:graphicData>
+            </a:graphic>
+            <wp14:sizeRelH relativeFrom="page">
+              <wp14:pctWidth>0</wp14:pctWidth>
+            </wp14:sizeRelH>
+            <wp14:sizeRelV relativeFrom="page">
+              <wp14:pctHeight>0</wp14:pctHeight>
+            </wp14:sizeRelV>
+          </wp:anchor>
+        </w:drawing>
+      </w:r>
+    </w:p>
+    <w:p>
+      <w:pPr>
+        <w:rPr>
+          <w:lang w:val="en-US"/>
+        </w:rPr>
+      </w:pPr>
+    </w:p>
+    <w:p>
+      <w:pPr>
+        <w:rPr>
+          <w:lang w:val="en-US"/>
+        </w:rPr>
+      </w:pPr>
+    </w:p>
+    <w:p>
+      <w:pPr>
+        <w:rPr>
+          <w:lang w:val="en-US"/>
+        </w:rPr>
+      </w:pPr>
+    </w:p>
+    <w:p>
+      <w:pPr>
+        <w:rPr>
+          <w:lang w:val="en-US"/>
+        </w:rPr>
+      </w:pPr>
+    </w:p>
+    <w:p>
+      <w:pPr>
+        <w:rPr>
+          <w:lang w:val="en-US"/>
+        </w:rPr>
+      </w:pPr>
+    </w:p>
+    <w:p>
+      <w:pPr>
+        <w:rPr>
+          <w:lang w:val="en-US"/>
+        </w:rPr>
+      </w:pPr>
+    </w:p>
+    <w:p>
+      <w:pPr>
+        <w:rPr>
+          <w:lang w:val="en-US"/>
+        </w:rPr>
+      </w:pPr>
+    </w:p>
+    <w:p>
+      <w:pPr>
+        <w:rPr>
+          <w:lang w:val="en-US"/>
+        </w:rPr>
+      </w:pPr>
+    </w:p>
+    <w:p>
+      <w:pPr>
+        <w:rPr>
+          <w:lang w:val="en-US"/>
+        </w:rPr>
+      </w:pPr>
+    </w:p>
+    <w:p>
+      <w:pPr>
+        <w:rPr>
+          <w:lang w:val="en-US"/>
+        </w:rPr>
+      </w:pPr>
+    </w:p>
+    <w:p>
+      <w:pPr>
+        <w:rPr>
+          <w:lang w:val="en-US"/>
+        </w:rPr>
+      </w:pPr>
+    </w:p>
+    <w:p>
+      <w:pPr>
+        <w:rPr>
+          <w:lang w:val="en-US"/>
+        </w:rPr>
+      </w:pPr>
+    </w:p>
+    <w:p>
+      <w:pPr>
+        <w:rPr>
+          <w:lang w:val="en-US"/>
+        </w:rPr>
+      </w:pPr>
+    </w:p>
+    <w:p>
+      <w:pPr>
+        <w:rPr>
+          <w:lang w:val="en-US"/>
+        </w:rPr>
+      </w:pPr>
+    </w:p>
+    <w:p>
+      <w:pPr>
+        <w:rPr>
+          <w:lang w:val="en-US"/>
+        </w:rPr>
+      </w:pPr>
+    </w:p>
+    <w:p>
+      <w:pPr>
+        <w:rPr>
+          <w:lang w:val="en-US"/>
+        </w:rPr>
+      </w:pPr>
+    </w:p>
+    <w:p>
+      <w:pPr>
+        <w:rPr>
+          <w:lang w:val="en-US"/>
+        </w:rPr>
+      </w:pPr>
+    </w:p>
+    <w:p>
+      <w:pPr>
+        <w:rPr>
+          <w:lang w:val="en-US"/>
+        </w:rPr>
+      </w:pPr>
+    </w:p>
+    <w:p>
+      <w:pPr>
+        <w:rPr>
+          <w:lang w:val="en-US"/>
+        </w:rPr>
+      </w:pPr>
+      <w:r>
+        <w:rPr>
+          <w:lang w:val="en-US"/>
+        </w:rPr>
+        <w:t>Login:</w:t>
+      </w:r>
+    </w:p>
+    <w:p>
+      <w:pPr>
+        <w:rPr>
+          <w:lang w:val="en-US"/>
+        </w:rPr>
+      </w:pPr>
+    </w:p>
+    <w:p>
+      <w:pPr>
+        <w:rPr>
+          <w:lang w:val="en-US"/>
+        </w:rPr>
+      </w:pPr>
+      <w:r>
+        <w:rPr>
+          <w:noProof/>
+        </w:rPr>
+        <w:drawing>
+          <wp:anchor distT="0" distB="0" distL="114300" distR="114300" simplePos="0" relativeHeight="251660288" behindDoc="0" locked="0" layoutInCell="1" allowOverlap="1" wp14:anchorId="70F617CD" wp14:editId="79E361AF">
+            <wp:simplePos x="0" y="0"/>
+            <wp:positionH relativeFrom="margin">
+              <wp:align>center</wp:align>
+            </wp:positionH>
+            <wp:positionV relativeFrom="paragraph">
+              <wp:posOffset>8602</wp:posOffset>
+            </wp:positionV>
+            <wp:extent cx="1760400" cy="3121142"/>
+            <wp:effectExtent l="0" t="0" r="0" b="3175"/>
+            <wp:wrapNone/>
+            <wp:docPr id="6" name="Picture 6"/>
+            <wp:cNvGraphicFramePr>
+              <a:graphicFrameLocks xmlns:a="http://schemas.openxmlformats.org/drawingml/2006/main" noChangeAspect="1"/>
+            </wp:cNvGraphicFramePr>
+            <a:graphic xmlns:a="http://schemas.openxmlformats.org/drawingml/2006/main">
+              <a:graphicData uri="http://schemas.openxmlformats.org/drawingml/2006/picture">
+                <pic:pic xmlns:pic="http://schemas.openxmlformats.org/drawingml/2006/picture">
+                  <pic:nvPicPr>
+                    <pic:cNvPr id="1" name=""/>
+                    <pic:cNvPicPr/>
+                  </pic:nvPicPr>
+                  <pic:blipFill>
+                    <a:blip r:embed="rId9">
+                      <a:extLst>
+                        <a:ext uri="{28A0092B-C50C-407E-A947-70E740481C1C}">
+                          <a14:useLocalDpi xmlns:a14="http://schemas.microsoft.com/office/drawing/2010/main" val="0"/>
+                        </a:ext>
+                      </a:extLst>
+                    </a:blip>
+                    <a:stretch>
+                      <a:fillRect/>
+                    </a:stretch>
+                  </pic:blipFill>
+                  <pic:spPr>
+                    <a:xfrm>
+                      <a:off x="0" y="0"/>
+                      <a:ext cx="1760400" cy="3121142"/>
+                    </a:xfrm>
+                    <a:prstGeom prst="rect">
+                      <a:avLst/>
+                    </a:prstGeom>
+                  </pic:spPr>
+                </pic:pic>
+              </a:graphicData>
+            </a:graphic>
+            <wp14:sizeRelH relativeFrom="page">
+              <wp14:pctWidth>0</wp14:pctWidth>
+            </wp14:sizeRelH>
+            <wp14:sizeRelV relativeFrom="page">
+              <wp14:pctHeight>0</wp14:pctHeight>
+            </wp14:sizeRelV>
+          </wp:anchor>
+        </w:drawing>
+      </w:r>
+    </w:p>
+    <w:p>
+      <w:pPr>
+        <w:rPr>
+          <w:lang w:val="en-US"/>
+        </w:rPr>
+      </w:pPr>
+    </w:p>
+    <w:p>
+      <w:pPr>
+        <w:rPr>
+          <w:lang w:val="en-US"/>
+        </w:rPr>
+      </w:pPr>
+    </w:p>
+    <w:p>
+      <w:pPr>
+        <w:rPr>
+          <w:lang w:val="en-US"/>
+        </w:rPr>
+      </w:pPr>
+    </w:p>
+    <w:p>
+      <w:pPr>
+        <w:rPr>
+          <w:lang w:val="en-US"/>
+        </w:rPr>
+      </w:pPr>
+    </w:p>
+    <w:p>
+      <w:pPr>
+        <w:rPr>
+          <w:lang w:val="en-US"/>
+        </w:rPr>
+      </w:pPr>
+    </w:p>
+    <w:p>
+      <w:pPr>
+        <w:rPr>
+          <w:lang w:val="en-US"/>
+        </w:rPr>
+      </w:pPr>
+    </w:p>
+    <w:p>
+      <w:pPr>
+        <w:rPr>
+          <w:lang w:val="en-US"/>
+        </w:rPr>
+      </w:pPr>
+    </w:p>
+    <w:p>
+      <w:pPr>
+        <w:rPr>
+          <w:lang w:val="en-US"/>
+        </w:rPr>
+      </w:pPr>
+    </w:p>
+    <w:p>
+      <w:pPr>
+        <w:rPr>
+          <w:lang w:val="en-US"/>
+        </w:rPr>
+      </w:pPr>
+    </w:p>
+    <w:p>
+      <w:pPr>
+        <w:rPr>
+          <w:lang w:val="en-US"/>
+        </w:rPr>
+      </w:pPr>
+    </w:p>
+    <w:p>
+      <w:pPr>
+        <w:rPr>
+          <w:lang w:val="en-US"/>
+        </w:rPr>
+      </w:pPr>
+    </w:p>
+    <w:p>
+      <w:pPr>
+        <w:rPr>
+          <w:lang w:val="en-US"/>
+        </w:rPr>
+      </w:pPr>
+    </w:p>
+    <w:p>
+      <w:pPr>
+        <w:rPr>
+          <w:lang w:val="en-US"/>
+        </w:rPr>
+      </w:pPr>
+    </w:p>
+    <w:p>
+      <w:pPr>
+        <w:rPr>
+          <w:lang w:val="en-US"/>
+        </w:rPr>
+      </w:pPr>
+    </w:p>
+    <w:p>
+      <w:pPr>
+        <w:rPr>
+          <w:lang w:val="en-US"/>
+        </w:rPr>
+      </w:pPr>
+    </w:p>
+    <w:p>
+      <w:pPr>
+        <w:rPr>
+          <w:lang w:val="en-US"/>
+        </w:rPr>
+      </w:pPr>
+    </w:p>
+    <w:p>
+      <w:pPr>
+        <w:rPr>
+          <w:lang w:val="en-US"/>
+        </w:rPr>
+      </w:pPr>
+    </w:p>
+    <w:p>
+      <w:pPr>
+        <w:rPr>
+          <w:lang w:val="en-US"/>
+        </w:rPr>
+      </w:pPr>
+    </w:p>
+    <w:p>
+      <w:r>
+        <w:t>I</w:t>
+      </w:r>
+      <w:r>
+        <w:t>nformación de Perfil</w:t>
+      </w:r>
+      <w:r>
+        <w:t>:</w:t>
+      </w:r>
+    </w:p>
+    <w:p/>
+    <w:p>
+      <w:r>
+        <w:rPr>
+          <w:noProof/>
+        </w:rPr>
+        <w:drawing>
+          <wp:anchor distT="0" distB="0" distL="114300" distR="114300" simplePos="0" relativeHeight="251666432" behindDoc="0" locked="0" layoutInCell="1" allowOverlap="1" wp14:anchorId="366E13BC" wp14:editId="04679E8B">
+            <wp:simplePos x="0" y="0"/>
+            <wp:positionH relativeFrom="margin">
+              <wp:align>center</wp:align>
+            </wp:positionH>
+            <wp:positionV relativeFrom="paragraph">
+              <wp:posOffset>5484</wp:posOffset>
+            </wp:positionV>
+            <wp:extent cx="1749938" cy="3121200"/>
+            <wp:effectExtent l="0" t="0" r="3175" b="3175"/>
+            <wp:wrapNone/>
+            <wp:docPr id="14" name="Picture 14"/>
+            <wp:cNvGraphicFramePr>
+              <a:graphicFrameLocks xmlns:a="http://schemas.openxmlformats.org/drawingml/2006/main" noChangeAspect="1"/>
+            </wp:cNvGraphicFramePr>
+            <a:graphic xmlns:a="http://schemas.openxmlformats.org/drawingml/2006/main">
+              <a:graphicData uri="http://schemas.openxmlformats.org/drawingml/2006/picture">
+                <pic:pic xmlns:pic="http://schemas.openxmlformats.org/drawingml/2006/picture">
+                  <pic:nvPicPr>
+                    <pic:cNvPr id="1" name=""/>
+                    <pic:cNvPicPr/>
+                  </pic:nvPicPr>
+                  <pic:blipFill>
+                    <a:blip r:embed="rId10">
+                      <a:extLst>
+                        <a:ext uri="{28A0092B-C50C-407E-A947-70E740481C1C}">
+                          <a14:useLocalDpi xmlns:a14="http://schemas.microsoft.com/office/drawing/2010/main" val="0"/>
+                        </a:ext>
+                      </a:extLst>
+                    </a:blip>
+                    <a:stretch>
+                      <a:fillRect/>
+                    </a:stretch>
+                  </pic:blipFill>
+                  <pic:spPr>
+                    <a:xfrm>
+                      <a:off x="0" y="0"/>
+                      <a:ext cx="1749938" cy="3121200"/>
+                    </a:xfrm>
+                    <a:prstGeom prst="rect">
+                      <a:avLst/>
+                    </a:prstGeom>
+                  </pic:spPr>
+                </pic:pic>
+              </a:graphicData>
+            </a:graphic>
+            <wp14:sizeRelH relativeFrom="page">
+              <wp14:pctWidth>0</wp14:pctWidth>
+            </wp14:sizeRelH>
+            <wp14:sizeRelV relativeFrom="page">
+              <wp14:pctHeight>0</wp14:pctHeight>
+            </wp14:sizeRelV>
+          </wp:anchor>
+        </w:drawing>
+      </w:r>
+    </w:p>
+    <w:p/>
+    <w:p/>
+    <w:p/>
+    <w:p/>
+    <w:p/>
+    <w:p/>
+    <w:p/>
+    <w:p/>
+    <w:p/>
+    <w:p/>
+    <w:p/>
+    <w:p/>
+    <w:p/>
+    <w:p/>
+    <w:p/>
+    <w:p/>
+    <w:p/>
+    <w:p/>
+    <w:p>
+      <w:r>
+        <w:t>Termino y condiciones</w:t>
+      </w:r>
+      <w:r>
+        <w:t>:</w:t>
+      </w:r>
+    </w:p>
+    <w:p>
+      <w:r>
+        <w:rPr>
+          <w:noProof/>
+        </w:rPr>
+        <w:drawing>
+          <wp:anchor distT="0" distB="0" distL="114300" distR="114300" simplePos="0" relativeHeight="251663360" behindDoc="0" locked="0" layoutInCell="1" allowOverlap="1" wp14:anchorId="79510353" wp14:editId="35459079">
+            <wp:simplePos x="0" y="0"/>
+            <wp:positionH relativeFrom="margin">
+              <wp:align>center</wp:align>
+            </wp:positionH>
+            <wp:positionV relativeFrom="paragraph">
+              <wp:posOffset>125095</wp:posOffset>
+            </wp:positionV>
+            <wp:extent cx="1767304" cy="3121200"/>
+            <wp:effectExtent l="0" t="0" r="4445" b="3175"/>
+            <wp:wrapNone/>
+            <wp:docPr id="9" name="Picture 9"/>
+            <wp:cNvGraphicFramePr>
+              <a:graphicFrameLocks xmlns:a="http://schemas.openxmlformats.org/drawingml/2006/main" noChangeAspect="1"/>
+            </wp:cNvGraphicFramePr>
+            <a:graphic xmlns:a="http://schemas.openxmlformats.org/drawingml/2006/main">
+              <a:graphicData uri="http://schemas.openxmlformats.org/drawingml/2006/picture">
+                <pic:pic xmlns:pic="http://schemas.openxmlformats.org/drawingml/2006/picture">
+                  <pic:nvPicPr>
+                    <pic:cNvPr id="1" name=""/>
+                    <pic:cNvPicPr/>
+                  </pic:nvPicPr>
+                  <pic:blipFill>
+                    <a:blip r:embed="rId11">
+                      <a:extLst>
+                        <a:ext uri="{28A0092B-C50C-407E-A947-70E740481C1C}">
+                          <a14:useLocalDpi xmlns:a14="http://schemas.microsoft.com/office/drawing/2010/main" val="0"/>
+                        </a:ext>
+                      </a:extLst>
+                    </a:blip>
+                    <a:stretch>
+                      <a:fillRect/>
+                    </a:stretch>
+                  </pic:blipFill>
+                  <pic:spPr>
+                    <a:xfrm>
+                      <a:off x="0" y="0"/>
+                      <a:ext cx="1767304" cy="3121200"/>
+                    </a:xfrm>
+                    <a:prstGeom prst="rect">
+                      <a:avLst/>
+                    </a:prstGeom>
+                  </pic:spPr>
+                </pic:pic>
+              </a:graphicData>
+            </a:graphic>
+            <wp14:sizeRelH relativeFrom="page">
+              <wp14:pctWidth>0</wp14:pctWidth>
+            </wp14:sizeRelH>
+            <wp14:sizeRelV relativeFrom="page">
+              <wp14:pctHeight>0</wp14:pctHeight>
+            </wp14:sizeRelV>
+          </wp:anchor>
+        </w:drawing>
+      </w:r>
+    </w:p>
+    <w:p>
+      <w:r>
+        <w:t xml:space="preserve"> </w:t>
+      </w:r>
+    </w:p>
+    <w:p/>
+    <w:p/>
+    <w:p/>
+    <w:p/>
+    <w:p/>
+    <w:p/>
+    <w:p/>
+    <w:p/>
+    <w:p/>
+    <w:p/>
+    <w:p/>
+    <w:p/>
+    <w:p/>
+    <w:p/>
+    <w:p/>
+    <w:p/>
+    <w:p/>
+    <w:p/>
+    <w:p>
+      <w:r>
+        <w:t>I</w:t>
+      </w:r>
+      <w:r>
+        <w:t>nformación de prevención y cuidados</w:t>
+      </w:r>
+      <w:r>
+        <w:t xml:space="preserve">: </w:t>
+      </w:r>
+    </w:p>
+    <w:p/>
+    <w:p>
+      <w:r>
+        <w:rPr>
+          <w:noProof/>
+        </w:rPr>
+        <w:drawing>
+          <wp:anchor distT="0" distB="0" distL="114300" distR="114300" simplePos="0" relativeHeight="251664384" behindDoc="0" locked="0" layoutInCell="1" allowOverlap="1" wp14:anchorId="15B3C8C6" wp14:editId="7E61A9D5">
+            <wp:simplePos x="0" y="0"/>
+            <wp:positionH relativeFrom="margin">
+              <wp:align>center</wp:align>
+            </wp:positionH>
+            <wp:positionV relativeFrom="paragraph">
+              <wp:posOffset>6580</wp:posOffset>
+            </wp:positionV>
+            <wp:extent cx="1744886" cy="3121200"/>
+            <wp:effectExtent l="0" t="0" r="8255" b="3175"/>
+            <wp:wrapNone/>
+            <wp:docPr id="10" name="Picture 10"/>
+            <wp:cNvGraphicFramePr>
+              <a:graphicFrameLocks xmlns:a="http://schemas.openxmlformats.org/drawingml/2006/main" noChangeAspect="1"/>
+            </wp:cNvGraphicFramePr>
+            <a:graphic xmlns:a="http://schemas.openxmlformats.org/drawingml/2006/main">
+              <a:graphicData uri="http://schemas.openxmlformats.org/drawingml/2006/picture">
+                <pic:pic xmlns:pic="http://schemas.openxmlformats.org/drawingml/2006/picture">
+                  <pic:nvPicPr>
+                    <pic:cNvPr id="1" name=""/>
+                    <pic:cNvPicPr/>
+                  </pic:nvPicPr>
+                  <pic:blipFill>
+                    <a:blip r:embed="rId12">
+                      <a:extLst>
+                        <a:ext uri="{28A0092B-C50C-407E-A947-70E740481C1C}">
+                          <a14:useLocalDpi xmlns:a14="http://schemas.microsoft.com/office/drawing/2010/main" val="0"/>
+                        </a:ext>
+                      </a:extLst>
+                    </a:blip>
+                    <a:stretch>
+                      <a:fillRect/>
+                    </a:stretch>
+                  </pic:blipFill>
+                  <pic:spPr>
+                    <a:xfrm>
+                      <a:off x="0" y="0"/>
+                      <a:ext cx="1744886" cy="3121200"/>
+                    </a:xfrm>
+                    <a:prstGeom prst="rect">
+                      <a:avLst/>
+                    </a:prstGeom>
+                  </pic:spPr>
+                </pic:pic>
+              </a:graphicData>
+            </a:graphic>
+            <wp14:sizeRelH relativeFrom="page">
+              <wp14:pctWidth>0</wp14:pctWidth>
+            </wp14:sizeRelH>
+            <wp14:sizeRelV relativeFrom="page">
+              <wp14:pctHeight>0</wp14:pctHeight>
+            </wp14:sizeRelV>
+          </wp:anchor>
+        </w:drawing>
+      </w:r>
+    </w:p>
+    <w:p/>
+    <w:p/>
+    <w:p/>
+    <w:p/>
+    <w:p/>
+    <w:p/>
+    <w:p/>
+    <w:p/>
+    <w:p/>
+    <w:p/>
+    <w:p>
+      <w:r>
+        <w:tab/>
+      </w:r>
+    </w:p>
+    <w:p/>
+    <w:p/>
+    <w:p/>
+    <w:p/>
+    <w:p/>
+    <w:p/>
+    <w:p/>
+    <w:p>
+      <w:r>
+        <w:t>Encuesta</w:t>
+      </w:r>
+      <w:r>
+        <w:t>:</w:t>
+      </w:r>
+    </w:p>
+    <w:p/>
+    <w:p>
+      <w:r>
+        <w:rPr>
+          <w:noProof/>
+        </w:rPr>
+        <w:drawing>
+          <wp:anchor distT="0" distB="0" distL="114300" distR="114300" simplePos="0" relativeHeight="251665408" behindDoc="0" locked="0" layoutInCell="1" allowOverlap="1" wp14:anchorId="202DDF3F" wp14:editId="6BA12370">
+            <wp:simplePos x="0" y="0"/>
+            <wp:positionH relativeFrom="margin">
+              <wp:align>center</wp:align>
+            </wp:positionH>
+            <wp:positionV relativeFrom="paragraph">
+              <wp:posOffset>9525</wp:posOffset>
+            </wp:positionV>
+            <wp:extent cx="1745615" cy="3105150"/>
+            <wp:effectExtent l="0" t="0" r="6985" b="0"/>
+            <wp:wrapNone/>
+            <wp:docPr id="11" name="Picture 11"/>
+            <wp:cNvGraphicFramePr>
+              <a:graphicFrameLocks xmlns:a="http://schemas.openxmlformats.org/drawingml/2006/main" noChangeAspect="1"/>
+            </wp:cNvGraphicFramePr>
+            <a:graphic xmlns:a="http://schemas.openxmlformats.org/drawingml/2006/main">
+              <a:graphicData uri="http://schemas.openxmlformats.org/drawingml/2006/picture">
+                <pic:pic xmlns:pic="http://schemas.openxmlformats.org/drawingml/2006/picture">
+                  <pic:nvPicPr>
+                    <pic:cNvPr id="1" name=""/>
+                    <pic:cNvPicPr/>
+                  </pic:nvPicPr>
+                  <pic:blipFill>
+                    <a:blip r:embed="rId13">
+                      <a:extLst>
+                        <a:ext uri="{28A0092B-C50C-407E-A947-70E740481C1C}">
+                          <a14:useLocalDpi xmlns:a14="http://schemas.microsoft.com/office/drawing/2010/main" val="0"/>
+                        </a:ext>
+                      </a:extLst>
+                    </a:blip>
+                    <a:stretch>
+                      <a:fillRect/>
+                    </a:stretch>
+                  </pic:blipFill>
+                  <pic:spPr>
+                    <a:xfrm>
+                      <a:off x="0" y="0"/>
+                      <a:ext cx="1745615" cy="3105150"/>
+                    </a:xfrm>
+                    <a:prstGeom prst="rect">
+                      <a:avLst/>
+                    </a:prstGeom>
+                  </pic:spPr>
+                </pic:pic>
+              </a:graphicData>
+            </a:graphic>
+            <wp14:sizeRelH relativeFrom="page">
+              <wp14:pctWidth>0</wp14:pctWidth>
+            </wp14:sizeRelH>
+            <wp14:sizeRelV relativeFrom="page">
+              <wp14:pctHeight>0</wp14:pctHeight>
+            </wp14:sizeRelV>
+          </wp:anchor>
+        </w:drawing>
+      </w:r>
+    </w:p>
+    <w:p/>
+    <w:p/>
+    <w:p/>
+    <w:p/>
+    <w:p/>
+    <w:p/>
+    <w:p/>
+    <w:p/>
+    <w:p/>
+    <w:p/>
+    <w:p/>
+    <w:p/>
+    <w:p/>
+    <w:p/>
+    <w:p/>
+    <w:p/>
     <w:p/>
     <w:p/>
     <w:tbl>
@@ -791,11 +1839,29 @@
     <w:p>
       <w:pPr>
         <w:jc w:val="both"/>
-      </w:pPr>
-    </w:p>
-    <w:p>
-      <w:pPr>
-        <w:jc w:val="both"/>
+        <w:rPr>
+          <w:lang w:val="en-US"/>
+        </w:rPr>
+      </w:pPr>
+      <w:r>
+        <w:rPr>
+          <w:lang w:val="en-US"/>
+        </w:rPr>
+        <w:t xml:space="preserve">Link GitHub: </w:t>
+      </w:r>
+      <w:r>
+        <w:rPr>
+          <w:lang w:val="en-US"/>
+        </w:rPr>
+        <w:t>https://github.com/HarvLopez91/ProyectoMinTIC-Ciclo4-Grupo1.git</w:t>
+      </w:r>
+    </w:p>
+    <w:p>
+      <w:pPr>
+        <w:jc w:val="both"/>
+        <w:rPr>
+          <w:lang w:val="en-US"/>
+        </w:rPr>
       </w:pPr>
     </w:p>
     <w:p>
@@ -833,7 +1899,6 @@
         <w:rPr>
           <w:noProof/>
         </w:rPr>
-        <w:lastRenderedPageBreak/>
         <w:drawing>
           <wp:inline distT="0" distB="0" distL="0" distR="0" wp14:anchorId="36D7EEF3" wp14:editId="4EDD17C0">
             <wp:extent cx="5612130" cy="2129155"/>
@@ -850,7 +1915,7 @@
                     <pic:cNvPicPr/>
                   </pic:nvPicPr>
                   <pic:blipFill>
-                    <a:blip r:embed="rId7"/>
+                    <a:blip r:embed="rId14"/>
                     <a:stretch>
                       <a:fillRect/>
                     </a:stretch>
@@ -901,6 +1966,19 @@
         <w:jc w:val="both"/>
       </w:pPr>
     </w:p>
+    <w:p/>
+    <w:p/>
+    <w:p/>
+    <w:p/>
+    <w:p/>
+    <w:p/>
+    <w:p/>
+    <w:p/>
+    <w:p/>
+    <w:p/>
+    <w:p/>
+    <w:p/>
+    <w:p/>
     <w:p/>
     <w:tbl>
       <w:tblPr>
@@ -927,12 +2005,99 @@
                 <w:b/>
                 <w:bCs/>
               </w:rPr>
-              <w:t>Evidencia JIRA (Seguimiento del proyecto)</w:t>
+              <w:lastRenderedPageBreak/>
+              <w:t xml:space="preserve">Evidencia </w:t>
+            </w:r>
+            <w:r>
+              <w:rPr>
+                <w:rFonts w:asciiTheme="minorHAnsi" w:hAnsiTheme="minorHAnsi" w:cstheme="minorHAnsi"/>
+                <w:b/>
+                <w:bCs/>
+              </w:rPr>
+              <w:t>Trello</w:t>
+            </w:r>
+            <w:r>
+              <w:rPr>
+                <w:rFonts w:asciiTheme="minorHAnsi" w:hAnsiTheme="minorHAnsi" w:cstheme="minorHAnsi"/>
+                <w:b/>
+                <w:bCs/>
+              </w:rPr>
+              <w:t xml:space="preserve"> (Seguimiento del proyecto)</w:t>
             </w:r>
           </w:p>
         </w:tc>
       </w:tr>
     </w:tbl>
+    <w:p/>
+    <w:p>
+      <w:r>
+        <w:t>Evidencia de tareas hechas en Trello:</w:t>
+      </w:r>
+    </w:p>
+    <w:p/>
+    <w:p>
+      <w:r>
+        <w:rPr>
+          <w:noProof/>
+        </w:rPr>
+        <w:drawing>
+          <wp:inline distT="0" distB="0" distL="0" distR="0" wp14:anchorId="2518B001" wp14:editId="1BC57493">
+            <wp:extent cx="5612130" cy="2865120"/>
+            <wp:effectExtent l="0" t="0" r="7620" b="0"/>
+            <wp:docPr id="13" name="Picture 13"/>
+            <wp:cNvGraphicFramePr>
+              <a:graphicFrameLocks xmlns:a="http://schemas.openxmlformats.org/drawingml/2006/main" noChangeAspect="1"/>
+            </wp:cNvGraphicFramePr>
+            <a:graphic xmlns:a="http://schemas.openxmlformats.org/drawingml/2006/main">
+              <a:graphicData uri="http://schemas.openxmlformats.org/drawingml/2006/picture">
+                <pic:pic xmlns:pic="http://schemas.openxmlformats.org/drawingml/2006/picture">
+                  <pic:nvPicPr>
+                    <pic:cNvPr id="1" name=""/>
+                    <pic:cNvPicPr/>
+                  </pic:nvPicPr>
+                  <pic:blipFill>
+                    <a:blip r:embed="rId15"/>
+                    <a:stretch>
+                      <a:fillRect/>
+                    </a:stretch>
+                  </pic:blipFill>
+                  <pic:spPr>
+                    <a:xfrm>
+                      <a:off x="0" y="0"/>
+                      <a:ext cx="5612130" cy="2865120"/>
+                    </a:xfrm>
+                    <a:prstGeom prst="rect">
+                      <a:avLst/>
+                    </a:prstGeom>
+                  </pic:spPr>
+                </pic:pic>
+              </a:graphicData>
+            </a:graphic>
+          </wp:inline>
+        </w:drawing>
+      </w:r>
+    </w:p>
+    <w:p/>
+    <w:p/>
+    <w:p/>
+    <w:p/>
+    <w:p/>
+    <w:p/>
+    <w:p/>
+    <w:p/>
+    <w:p/>
+    <w:p/>
+    <w:p/>
+    <w:p/>
+    <w:p/>
+    <w:p/>
+    <w:p/>
+    <w:p/>
+    <w:p/>
+    <w:p/>
+    <w:p/>
+    <w:p/>
+    <w:p/>
     <w:p/>
     <w:p/>
     <w:tbl>
@@ -1008,34 +2173,190 @@
         <w:rPr>
           <w:noProof/>
         </w:rPr>
-        <w:t xml:space="preserve"> </w:t>
-      </w:r>
-    </w:p>
-    <w:p>
-      <w:pPr>
-        <w:jc w:val="both"/>
-        <w:rPr>
-          <w:noProof/>
-        </w:rPr>
-      </w:pPr>
-    </w:p>
-    <w:p>
-      <w:pPr>
-        <w:jc w:val="both"/>
-        <w:rPr>
-          <w:noProof/>
-        </w:rPr>
-      </w:pPr>
-    </w:p>
-    <w:p>
-      <w:pPr>
-        <w:jc w:val="both"/>
-      </w:pPr>
-      <w:r>
-        <w:rPr>
-          <w:noProof/>
-        </w:rPr>
-        <w:lastRenderedPageBreak/>
+        <w:t xml:space="preserve">Objetivo: Definir roles, presentacion formal de repositorios de GitHub, Trello, </w:t>
+      </w:r>
+      <w:r>
+        <w:rPr>
+          <w:noProof/>
+        </w:rPr>
+        <w:t>grupo para reuniones en Microsoft Teams</w:t>
+      </w:r>
+      <w:r>
+        <w:rPr>
+          <w:noProof/>
+        </w:rPr>
+        <w:t>, elección de mockup y asignación de tareas para finalizar el sprint 1</w:t>
+      </w:r>
+    </w:p>
+    <w:p>
+      <w:pPr>
+        <w:jc w:val="both"/>
+        <w:rPr>
+          <w:noProof/>
+        </w:rPr>
+      </w:pPr>
+    </w:p>
+    <w:p>
+      <w:pPr>
+        <w:jc w:val="both"/>
+        <w:rPr>
+          <w:noProof/>
+        </w:rPr>
+      </w:pPr>
+      <w:r>
+        <w:rPr>
+          <w:noProof/>
+        </w:rPr>
+        <w:t xml:space="preserve">Se define proyecto en canva para realizar mockup y se asigna labor a relizar en linea de la siguiente manera: </w:t>
+      </w:r>
+    </w:p>
+    <w:p>
+      <w:pPr>
+        <w:jc w:val="both"/>
+        <w:rPr>
+          <w:noProof/>
+        </w:rPr>
+      </w:pPr>
+    </w:p>
+    <w:p>
+      <w:pPr>
+        <w:jc w:val="both"/>
+        <w:rPr>
+          <w:noProof/>
+        </w:rPr>
+      </w:pPr>
+      <w:r>
+        <w:rPr>
+          <w:noProof/>
+        </w:rPr>
+        <w:t>1. launcher</w:t>
+      </w:r>
+      <w:r>
+        <w:rPr>
+          <w:noProof/>
+        </w:rPr>
+        <w:t xml:space="preserve"> Edwin Clavijo.</w:t>
+      </w:r>
+    </w:p>
+    <w:p>
+      <w:pPr>
+        <w:jc w:val="both"/>
+        <w:rPr>
+          <w:noProof/>
+        </w:rPr>
+      </w:pPr>
+      <w:r>
+        <w:rPr>
+          <w:noProof/>
+        </w:rPr>
+        <w:t>2. Login: inicio de sesión con Selección tipo usuario (estudiante/profesor) Edwin</w:t>
+      </w:r>
+      <w:r>
+        <w:rPr>
+          <w:noProof/>
+        </w:rPr>
+        <w:t xml:space="preserve"> Clavijo.</w:t>
+      </w:r>
+    </w:p>
+    <w:p>
+      <w:pPr>
+        <w:jc w:val="both"/>
+        <w:rPr>
+          <w:noProof/>
+        </w:rPr>
+      </w:pPr>
+      <w:r>
+        <w:rPr>
+          <w:noProof/>
+        </w:rPr>
+        <w:t>3. información de Perfil Jhan Meza</w:t>
+      </w:r>
+      <w:r>
+        <w:rPr>
+          <w:noProof/>
+        </w:rPr>
+        <w:t>.</w:t>
+      </w:r>
+    </w:p>
+    <w:p>
+      <w:pPr>
+        <w:jc w:val="both"/>
+        <w:rPr>
+          <w:noProof/>
+        </w:rPr>
+      </w:pPr>
+      <w:r>
+        <w:rPr>
+          <w:noProof/>
+        </w:rPr>
+        <w:t>4. Termino y condiciones Diana Rodriguez</w:t>
+      </w:r>
+      <w:r>
+        <w:rPr>
+          <w:noProof/>
+        </w:rPr>
+        <w:t>.</w:t>
+      </w:r>
+    </w:p>
+    <w:p>
+      <w:pPr>
+        <w:jc w:val="both"/>
+        <w:rPr>
+          <w:noProof/>
+        </w:rPr>
+      </w:pPr>
+      <w:r>
+        <w:rPr>
+          <w:noProof/>
+        </w:rPr>
+        <w:t>5. información de prevención y cuidados Jose Miguel Beltran</w:t>
+      </w:r>
+      <w:r>
+        <w:rPr>
+          <w:noProof/>
+        </w:rPr>
+        <w:t>.</w:t>
+      </w:r>
+    </w:p>
+    <w:p>
+      <w:pPr>
+        <w:jc w:val="both"/>
+        <w:rPr>
+          <w:noProof/>
+        </w:rPr>
+      </w:pPr>
+      <w:r>
+        <w:rPr>
+          <w:noProof/>
+        </w:rPr>
+        <w:t>6. Encuesta Jorge Ivan Garcia</w:t>
+      </w:r>
+      <w:r>
+        <w:rPr>
+          <w:noProof/>
+        </w:rPr>
+        <w:t>.</w:t>
+      </w:r>
+    </w:p>
+    <w:p>
+      <w:pPr>
+        <w:jc w:val="both"/>
+        <w:rPr>
+          <w:noProof/>
+        </w:rPr>
+      </w:pPr>
+    </w:p>
+    <w:p>
+      <w:pPr>
+        <w:jc w:val="both"/>
+        <w:rPr>
+          <w:lang w:val="es-MX"/>
+        </w:rPr>
+      </w:pPr>
+      <w:r>
+        <w:rPr>
+          <w:noProof/>
+        </w:rPr>
         <w:drawing>
           <wp:inline distT="0" distB="0" distL="0" distR="0" wp14:anchorId="3BA977B9" wp14:editId="710575B3">
             <wp:extent cx="5612130" cy="3156585"/>
@@ -1052,7 +2373,7 @@
                     <pic:cNvPicPr/>
                   </pic:nvPicPr>
                   <pic:blipFill>
-                    <a:blip r:embed="rId8"/>
+                    <a:blip r:embed="rId16"/>
                     <a:stretch>
                       <a:fillRect/>
                     </a:stretch>
@@ -1074,12 +2395,12 @@
       </w:r>
     </w:p>
     <w:sectPr>
-      <w:headerReference w:type="even" r:id="rId9"/>
-      <w:headerReference w:type="default" r:id="rId10"/>
-      <w:footerReference w:type="even" r:id="rId11"/>
-      <w:footerReference w:type="default" r:id="rId12"/>
-      <w:headerReference w:type="first" r:id="rId13"/>
-      <w:footerReference w:type="first" r:id="rId14"/>
+      <w:headerReference w:type="even" r:id="rId17"/>
+      <w:headerReference w:type="default" r:id="rId18"/>
+      <w:footerReference w:type="even" r:id="rId19"/>
+      <w:footerReference w:type="default" r:id="rId20"/>
+      <w:headerReference w:type="first" r:id="rId21"/>
+      <w:footerReference w:type="first" r:id="rId22"/>
       <w:pgSz w:w="12240" w:h="15840"/>
       <w:pgMar w:top="1417" w:right="1701" w:bottom="1417" w:left="1701" w:header="708" w:footer="708" w:gutter="0"/>
       <w:cols w:space="708"/>

</xml_diff>

<commit_message>
Se crea carpeta de Sprint 2 y se incluye archivo Semana3-Sprint2_NP.pdf
</commit_message>
<xml_diff>
--- a/sprints/sprint01/Formato_Sprint_1.docx
+++ b/sprints/sprint01/Formato_Sprint_1.docx
@@ -812,20 +812,40 @@
     </w:p>
     <w:p/>
     <w:p>
-      <w:r>
-        <w:t xml:space="preserve">Link </w:t>
-      </w:r>
-      <w:proofErr w:type="spellStart"/>
-      <w:r>
-        <w:t>Canva</w:t>
-      </w:r>
-      <w:proofErr w:type="spellEnd"/>
-      <w:r>
-        <w:t xml:space="preserve">:  </w:t>
-      </w:r>
-    </w:p>
-    <w:p/>
-    <w:p>
+      <w:pPr>
+        <w:rPr>
+          <w:lang w:val="en-US"/>
+        </w:rPr>
+      </w:pPr>
+      <w:r>
+        <w:rPr>
+          <w:lang w:val="en-US"/>
+        </w:rPr>
+        <w:t xml:space="preserve">Link Canva:  </w:t>
+      </w:r>
+      <w:hyperlink r:id="rId7" w:history="1">
+        <w:r>
+          <w:rPr>
+            <w:rStyle w:val="Hyperlink"/>
+            <w:lang w:val="en-US"/>
+          </w:rPr>
+          <w:t>https://www.canva.com/design/DAFQpLkDSGg/6sy-TMrcVhiYabWar3EgjQ/watch?utm_content=DAFQpLkDSGg&amp;utm_campaign=designshare&amp;utm_medium=link2&amp;utm_source=sharebutton</w:t>
+        </w:r>
+      </w:hyperlink>
+    </w:p>
+    <w:p>
+      <w:pPr>
+        <w:rPr>
+          <w:lang w:val="en-US"/>
+        </w:rPr>
+      </w:pPr>
+    </w:p>
+    <w:p>
+      <w:pPr>
+        <w:rPr>
+          <w:lang w:val="en-US"/>
+        </w:rPr>
+      </w:pPr>
       <w:r>
         <w:rPr>
           <w:noProof/>
@@ -854,7 +874,7 @@
                     <pic:cNvPicPr/>
                   </pic:nvPicPr>
                   <pic:blipFill>
-                    <a:blip r:embed="rId7">
+                    <a:blip r:embed="rId8">
                       <a:extLst>
                         <a:ext uri="{28A0092B-C50C-407E-A947-70E740481C1C}">
                           <a14:useLocalDpi xmlns:a14="http://schemas.microsoft.com/office/drawing/2010/main" val="0"/>
@@ -890,94 +910,22 @@
     <w:p>
       <w:pPr>
         <w:jc w:val="both"/>
-      </w:pPr>
-    </w:p>
-    <w:p>
-      <w:pPr>
-        <w:jc w:val="both"/>
-      </w:pPr>
-    </w:p>
-    <w:p>
-      <w:pPr>
-        <w:jc w:val="both"/>
-      </w:pPr>
-    </w:p>
-    <w:p>
-      <w:pPr>
-        <w:jc w:val="both"/>
-      </w:pPr>
-    </w:p>
-    <w:p>
-      <w:pPr>
-        <w:jc w:val="both"/>
-      </w:pPr>
-    </w:p>
-    <w:p>
-      <w:pPr>
-        <w:jc w:val="both"/>
-      </w:pPr>
-    </w:p>
-    <w:p>
-      <w:pPr>
-        <w:jc w:val="both"/>
-      </w:pPr>
-    </w:p>
-    <w:p>
-      <w:pPr>
-        <w:jc w:val="both"/>
-      </w:pPr>
-    </w:p>
-    <w:p>
-      <w:pPr>
-        <w:jc w:val="both"/>
-      </w:pPr>
-    </w:p>
-    <w:p>
-      <w:pPr>
-        <w:jc w:val="both"/>
-      </w:pPr>
-    </w:p>
-    <w:p>
-      <w:pPr>
-        <w:jc w:val="both"/>
-      </w:pPr>
-    </w:p>
-    <w:p>
-      <w:pPr>
-        <w:jc w:val="both"/>
-      </w:pPr>
-    </w:p>
-    <w:p>
-      <w:pPr>
-        <w:jc w:val="both"/>
-      </w:pPr>
-    </w:p>
-    <w:p>
-      <w:pPr>
-        <w:jc w:val="both"/>
-      </w:pPr>
-    </w:p>
-    <w:p>
-      <w:pPr>
-        <w:jc w:val="both"/>
-      </w:pPr>
-    </w:p>
-    <w:p/>
-    <w:p>
-      <w:pPr>
         <w:rPr>
           <w:lang w:val="en-US"/>
         </w:rPr>
       </w:pPr>
-      <w:r>
+    </w:p>
+    <w:p>
+      <w:pPr>
+        <w:jc w:val="both"/>
         <w:rPr>
           <w:lang w:val="en-US"/>
         </w:rPr>
-        <w:t>Launcher:</w:t>
-      </w:r>
-    </w:p>
-    <w:p>
-      <w:pPr>
+      </w:pPr>
+    </w:p>
+    <w:p>
+      <w:pPr>
+        <w:jc w:val="both"/>
         <w:rPr>
           <w:lang w:val="en-US"/>
         </w:rPr>
@@ -985,10 +933,103 @@
     </w:p>
     <w:p>
       <w:pPr>
+        <w:jc w:val="both"/>
         <w:rPr>
           <w:lang w:val="en-US"/>
         </w:rPr>
       </w:pPr>
+    </w:p>
+    <w:p>
+      <w:pPr>
+        <w:jc w:val="both"/>
+        <w:rPr>
+          <w:lang w:val="en-US"/>
+        </w:rPr>
+      </w:pPr>
+    </w:p>
+    <w:p>
+      <w:pPr>
+        <w:jc w:val="both"/>
+        <w:rPr>
+          <w:lang w:val="en-US"/>
+        </w:rPr>
+      </w:pPr>
+    </w:p>
+    <w:p>
+      <w:pPr>
+        <w:jc w:val="both"/>
+        <w:rPr>
+          <w:lang w:val="en-US"/>
+        </w:rPr>
+      </w:pPr>
+    </w:p>
+    <w:p>
+      <w:pPr>
+        <w:jc w:val="both"/>
+        <w:rPr>
+          <w:lang w:val="en-US"/>
+        </w:rPr>
+      </w:pPr>
+    </w:p>
+    <w:p>
+      <w:pPr>
+        <w:jc w:val="both"/>
+        <w:rPr>
+          <w:lang w:val="en-US"/>
+        </w:rPr>
+      </w:pPr>
+    </w:p>
+    <w:p>
+      <w:pPr>
+        <w:jc w:val="both"/>
+        <w:rPr>
+          <w:lang w:val="en-US"/>
+        </w:rPr>
+      </w:pPr>
+    </w:p>
+    <w:p>
+      <w:pPr>
+        <w:jc w:val="both"/>
+        <w:rPr>
+          <w:lang w:val="en-US"/>
+        </w:rPr>
+      </w:pPr>
+    </w:p>
+    <w:p>
+      <w:pPr>
+        <w:jc w:val="both"/>
+        <w:rPr>
+          <w:lang w:val="en-US"/>
+        </w:rPr>
+      </w:pPr>
+    </w:p>
+    <w:p>
+      <w:pPr>
+        <w:jc w:val="both"/>
+        <w:rPr>
+          <w:lang w:val="en-US"/>
+        </w:rPr>
+      </w:pPr>
+    </w:p>
+    <w:p>
+      <w:pPr>
+        <w:rPr>
+          <w:lang w:val="en-US"/>
+        </w:rPr>
+      </w:pPr>
+    </w:p>
+    <w:p>
+      <w:proofErr w:type="spellStart"/>
+      <w:r>
+        <w:t>Launcher</w:t>
+      </w:r>
+      <w:proofErr w:type="spellEnd"/>
+      <w:r>
+        <w:t>:</w:t>
+      </w:r>
+    </w:p>
+    <w:p/>
+    <w:p>
       <w:r>
         <w:rPr>
           <w:noProof/>
@@ -1017,7 +1058,7 @@
                     <pic:cNvPicPr/>
                   </pic:nvPicPr>
                   <pic:blipFill>
-                    <a:blip r:embed="rId8">
+                    <a:blip r:embed="rId9">
                       <a:extLst>
                         <a:ext uri="{28A0092B-C50C-407E-A947-70E740481C1C}">
                           <a14:useLocalDpi xmlns:a14="http://schemas.microsoft.com/office/drawing/2010/main" val="0"/>
@@ -1050,158 +1091,36 @@
         </w:drawing>
       </w:r>
     </w:p>
-    <w:p>
-      <w:pPr>
-        <w:rPr>
-          <w:lang w:val="en-US"/>
-        </w:rPr>
-      </w:pPr>
-    </w:p>
-    <w:p>
-      <w:pPr>
-        <w:rPr>
-          <w:lang w:val="en-US"/>
-        </w:rPr>
-      </w:pPr>
-    </w:p>
-    <w:p>
-      <w:pPr>
-        <w:rPr>
-          <w:lang w:val="en-US"/>
-        </w:rPr>
-      </w:pPr>
-    </w:p>
-    <w:p>
-      <w:pPr>
-        <w:rPr>
-          <w:lang w:val="en-US"/>
-        </w:rPr>
-      </w:pPr>
-    </w:p>
-    <w:p>
-      <w:pPr>
-        <w:rPr>
-          <w:lang w:val="en-US"/>
-        </w:rPr>
-      </w:pPr>
-    </w:p>
-    <w:p>
-      <w:pPr>
-        <w:rPr>
-          <w:lang w:val="en-US"/>
-        </w:rPr>
-      </w:pPr>
-    </w:p>
-    <w:p>
-      <w:pPr>
-        <w:rPr>
-          <w:lang w:val="en-US"/>
-        </w:rPr>
-      </w:pPr>
-    </w:p>
-    <w:p>
-      <w:pPr>
-        <w:rPr>
-          <w:lang w:val="en-US"/>
-        </w:rPr>
-      </w:pPr>
-    </w:p>
-    <w:p>
-      <w:pPr>
-        <w:rPr>
-          <w:lang w:val="en-US"/>
-        </w:rPr>
-      </w:pPr>
-    </w:p>
-    <w:p>
-      <w:pPr>
-        <w:rPr>
-          <w:lang w:val="en-US"/>
-        </w:rPr>
-      </w:pPr>
-    </w:p>
-    <w:p>
-      <w:pPr>
-        <w:rPr>
-          <w:lang w:val="en-US"/>
-        </w:rPr>
-      </w:pPr>
-    </w:p>
-    <w:p>
-      <w:pPr>
-        <w:rPr>
-          <w:lang w:val="en-US"/>
-        </w:rPr>
-      </w:pPr>
-    </w:p>
-    <w:p>
-      <w:pPr>
-        <w:rPr>
-          <w:lang w:val="en-US"/>
-        </w:rPr>
-      </w:pPr>
-    </w:p>
-    <w:p>
-      <w:pPr>
-        <w:rPr>
-          <w:lang w:val="en-US"/>
-        </w:rPr>
-      </w:pPr>
-    </w:p>
-    <w:p>
-      <w:pPr>
-        <w:rPr>
-          <w:lang w:val="en-US"/>
-        </w:rPr>
-      </w:pPr>
-    </w:p>
-    <w:p>
-      <w:pPr>
-        <w:rPr>
-          <w:lang w:val="en-US"/>
-        </w:rPr>
-      </w:pPr>
-    </w:p>
-    <w:p>
-      <w:pPr>
-        <w:rPr>
-          <w:lang w:val="en-US"/>
-        </w:rPr>
-      </w:pPr>
-    </w:p>
-    <w:p>
-      <w:pPr>
-        <w:rPr>
-          <w:lang w:val="en-US"/>
-        </w:rPr>
-      </w:pPr>
-    </w:p>
-    <w:p>
-      <w:pPr>
-        <w:rPr>
-          <w:lang w:val="en-US"/>
-        </w:rPr>
-      </w:pPr>
-      <w:r>
-        <w:rPr>
-          <w:lang w:val="en-US"/>
-        </w:rPr>
-        <w:t>Login:</w:t>
-      </w:r>
-    </w:p>
-    <w:p>
-      <w:pPr>
-        <w:rPr>
-          <w:lang w:val="en-US"/>
-        </w:rPr>
-      </w:pPr>
-    </w:p>
-    <w:p>
-      <w:pPr>
-        <w:rPr>
-          <w:lang w:val="en-US"/>
-        </w:rPr>
-      </w:pPr>
+    <w:p/>
+    <w:p/>
+    <w:p/>
+    <w:p/>
+    <w:p/>
+    <w:p/>
+    <w:p/>
+    <w:p/>
+    <w:p/>
+    <w:p/>
+    <w:p/>
+    <w:p/>
+    <w:p/>
+    <w:p/>
+    <w:p/>
+    <w:p/>
+    <w:p/>
+    <w:p/>
+    <w:p>
+      <w:proofErr w:type="spellStart"/>
+      <w:r>
+        <w:t>Login</w:t>
+      </w:r>
+      <w:proofErr w:type="spellEnd"/>
+      <w:r>
+        <w:t>:</w:t>
+      </w:r>
+    </w:p>
+    <w:p/>
+    <w:p>
       <w:r>
         <w:rPr>
           <w:noProof/>
@@ -1230,7 +1149,7 @@
                     <pic:cNvPicPr/>
                   </pic:nvPicPr>
                   <pic:blipFill>
-                    <a:blip r:embed="rId9">
+                    <a:blip r:embed="rId10">
                       <a:extLst>
                         <a:ext uri="{28A0092B-C50C-407E-A947-70E740481C1C}">
                           <a14:useLocalDpi xmlns:a14="http://schemas.microsoft.com/office/drawing/2010/main" val="0"/>
@@ -1263,132 +1182,24 @@
         </w:drawing>
       </w:r>
     </w:p>
-    <w:p>
-      <w:pPr>
-        <w:rPr>
-          <w:lang w:val="en-US"/>
-        </w:rPr>
-      </w:pPr>
-    </w:p>
-    <w:p>
-      <w:pPr>
-        <w:rPr>
-          <w:lang w:val="en-US"/>
-        </w:rPr>
-      </w:pPr>
-    </w:p>
-    <w:p>
-      <w:pPr>
-        <w:rPr>
-          <w:lang w:val="en-US"/>
-        </w:rPr>
-      </w:pPr>
-    </w:p>
-    <w:p>
-      <w:pPr>
-        <w:rPr>
-          <w:lang w:val="en-US"/>
-        </w:rPr>
-      </w:pPr>
-    </w:p>
-    <w:p>
-      <w:pPr>
-        <w:rPr>
-          <w:lang w:val="en-US"/>
-        </w:rPr>
-      </w:pPr>
-    </w:p>
-    <w:p>
-      <w:pPr>
-        <w:rPr>
-          <w:lang w:val="en-US"/>
-        </w:rPr>
-      </w:pPr>
-    </w:p>
-    <w:p>
-      <w:pPr>
-        <w:rPr>
-          <w:lang w:val="en-US"/>
-        </w:rPr>
-      </w:pPr>
-    </w:p>
-    <w:p>
-      <w:pPr>
-        <w:rPr>
-          <w:lang w:val="en-US"/>
-        </w:rPr>
-      </w:pPr>
-    </w:p>
-    <w:p>
-      <w:pPr>
-        <w:rPr>
-          <w:lang w:val="en-US"/>
-        </w:rPr>
-      </w:pPr>
-    </w:p>
-    <w:p>
-      <w:pPr>
-        <w:rPr>
-          <w:lang w:val="en-US"/>
-        </w:rPr>
-      </w:pPr>
-    </w:p>
-    <w:p>
-      <w:pPr>
-        <w:rPr>
-          <w:lang w:val="en-US"/>
-        </w:rPr>
-      </w:pPr>
-    </w:p>
-    <w:p>
-      <w:pPr>
-        <w:rPr>
-          <w:lang w:val="en-US"/>
-        </w:rPr>
-      </w:pPr>
-    </w:p>
-    <w:p>
-      <w:pPr>
-        <w:rPr>
-          <w:lang w:val="en-US"/>
-        </w:rPr>
-      </w:pPr>
-    </w:p>
-    <w:p>
-      <w:pPr>
-        <w:rPr>
-          <w:lang w:val="en-US"/>
-        </w:rPr>
-      </w:pPr>
-    </w:p>
-    <w:p>
-      <w:pPr>
-        <w:rPr>
-          <w:lang w:val="en-US"/>
-        </w:rPr>
-      </w:pPr>
-    </w:p>
-    <w:p>
-      <w:pPr>
-        <w:rPr>
-          <w:lang w:val="en-US"/>
-        </w:rPr>
-      </w:pPr>
-    </w:p>
-    <w:p>
-      <w:pPr>
-        <w:rPr>
-          <w:lang w:val="en-US"/>
-        </w:rPr>
-      </w:pPr>
-    </w:p>
-    <w:p>
-      <w:pPr>
-        <w:rPr>
-          <w:lang w:val="en-US"/>
-        </w:rPr>
-      </w:pPr>
-    </w:p>
+    <w:p/>
+    <w:p/>
+    <w:p/>
+    <w:p/>
+    <w:p/>
+    <w:p/>
+    <w:p/>
+    <w:p/>
+    <w:p/>
+    <w:p/>
+    <w:p/>
+    <w:p/>
+    <w:p/>
+    <w:p/>
+    <w:p/>
+    <w:p/>
+    <w:p/>
+    <w:p/>
     <w:p>
       <w:r>
         <w:t>I</w:t>
@@ -1430,7 +1241,7 @@
                     <pic:cNvPicPr/>
                   </pic:nvPicPr>
                   <pic:blipFill>
-                    <a:blip r:embed="rId10">
+                    <a:blip r:embed="rId11">
                       <a:extLst>
                         <a:ext uri="{28A0092B-C50C-407E-A947-70E740481C1C}">
                           <a14:useLocalDpi xmlns:a14="http://schemas.microsoft.com/office/drawing/2010/main" val="0"/>
@@ -1518,7 +1329,7 @@
                     <pic:cNvPicPr/>
                   </pic:nvPicPr>
                   <pic:blipFill>
-                    <a:blip r:embed="rId11">
+                    <a:blip r:embed="rId12">
                       <a:extLst>
                         <a:ext uri="{28A0092B-C50C-407E-A947-70E740481C1C}">
                           <a14:useLocalDpi xmlns:a14="http://schemas.microsoft.com/office/drawing/2010/main" val="0"/>
@@ -1615,7 +1426,7 @@
                     <pic:cNvPicPr/>
                   </pic:nvPicPr>
                   <pic:blipFill>
-                    <a:blip r:embed="rId12">
+                    <a:blip r:embed="rId13">
                       <a:extLst>
                         <a:ext uri="{28A0092B-C50C-407E-A947-70E740481C1C}">
                           <a14:useLocalDpi xmlns:a14="http://schemas.microsoft.com/office/drawing/2010/main" val="0"/>
@@ -1708,7 +1519,7 @@
                     <pic:cNvPicPr/>
                   </pic:nvPicPr>
                   <pic:blipFill>
-                    <a:blip r:embed="rId13">
+                    <a:blip r:embed="rId14">
                       <a:extLst>
                         <a:ext uri="{28A0092B-C50C-407E-A947-70E740481C1C}">
                           <a14:useLocalDpi xmlns:a14="http://schemas.microsoft.com/office/drawing/2010/main" val="0"/>
@@ -1847,13 +1658,7 @@
         <w:rPr>
           <w:lang w:val="en-US"/>
         </w:rPr>
-        <w:t xml:space="preserve">Link GitHub: </w:t>
-      </w:r>
-      <w:r>
-        <w:rPr>
-          <w:lang w:val="en-US"/>
-        </w:rPr>
-        <w:t>https://github.com/HarvLopez91/ProyectoMinTIC-Ciclo4-Grupo1.git</w:t>
+        <w:t>Link GitHub: https://github.com/HarvLopez91/ProyectoMinTIC-Ciclo4-Grupo1.git</w:t>
       </w:r>
     </w:p>
     <w:p>
@@ -1915,7 +1720,7 @@
                     <pic:cNvPicPr/>
                   </pic:nvPicPr>
                   <pic:blipFill>
-                    <a:blip r:embed="rId14"/>
+                    <a:blip r:embed="rId15"/>
                     <a:stretch>
                       <a:fillRect/>
                     </a:stretch>
@@ -1945,39 +1750,75 @@
       <w:pPr>
         <w:jc w:val="both"/>
       </w:pPr>
-    </w:p>
-    <w:p>
-      <w:pPr>
-        <w:jc w:val="both"/>
-      </w:pPr>
-    </w:p>
-    <w:p>
-      <w:pPr>
-        <w:jc w:val="both"/>
-      </w:pPr>
-    </w:p>
-    <w:p>
-      <w:pPr>
-        <w:jc w:val="both"/>
-      </w:pPr>
-    </w:p>
-    <w:p>
-      <w:pPr>
-        <w:jc w:val="both"/>
-      </w:pPr>
-    </w:p>
-    <w:p/>
-    <w:p/>
-    <w:p/>
-    <w:p/>
-    <w:p/>
-    <w:p/>
-    <w:p/>
-    <w:p/>
-    <w:p/>
-    <w:p/>
-    <w:p/>
-    <w:p/>
+      <w:proofErr w:type="spellStart"/>
+      <w:r>
+        <w:t>Commit</w:t>
+      </w:r>
+      <w:proofErr w:type="spellEnd"/>
+      <w:r>
+        <w:t xml:space="preserve"> confirmando finalización del Sprint 1</w:t>
+      </w:r>
+    </w:p>
+    <w:p>
+      <w:pPr>
+        <w:jc w:val="both"/>
+      </w:pPr>
+    </w:p>
+    <w:p>
+      <w:pPr>
+        <w:jc w:val="both"/>
+      </w:pPr>
+      <w:r>
+        <w:rPr>
+          <w:noProof/>
+        </w:rPr>
+        <w:drawing>
+          <wp:inline distT="0" distB="0" distL="0" distR="0" wp14:anchorId="3963F194" wp14:editId="398FAFD1">
+            <wp:extent cx="5612130" cy="2493645"/>
+            <wp:effectExtent l="0" t="0" r="7620" b="1905"/>
+            <wp:docPr id="7" name="Picture 7"/>
+            <wp:cNvGraphicFramePr>
+              <a:graphicFrameLocks xmlns:a="http://schemas.openxmlformats.org/drawingml/2006/main" noChangeAspect="1"/>
+            </wp:cNvGraphicFramePr>
+            <a:graphic xmlns:a="http://schemas.openxmlformats.org/drawingml/2006/main">
+              <a:graphicData uri="http://schemas.openxmlformats.org/drawingml/2006/picture">
+                <pic:pic xmlns:pic="http://schemas.openxmlformats.org/drawingml/2006/picture">
+                  <pic:nvPicPr>
+                    <pic:cNvPr id="1" name=""/>
+                    <pic:cNvPicPr/>
+                  </pic:nvPicPr>
+                  <pic:blipFill>
+                    <a:blip r:embed="rId16"/>
+                    <a:stretch>
+                      <a:fillRect/>
+                    </a:stretch>
+                  </pic:blipFill>
+                  <pic:spPr>
+                    <a:xfrm>
+                      <a:off x="0" y="0"/>
+                      <a:ext cx="5612130" cy="2493645"/>
+                    </a:xfrm>
+                    <a:prstGeom prst="rect">
+                      <a:avLst/>
+                    </a:prstGeom>
+                  </pic:spPr>
+                </pic:pic>
+              </a:graphicData>
+            </a:graphic>
+          </wp:inline>
+        </w:drawing>
+      </w:r>
+    </w:p>
+    <w:p>
+      <w:pPr>
+        <w:jc w:val="both"/>
+      </w:pPr>
+    </w:p>
+    <w:p>
+      <w:pPr>
+        <w:jc w:val="both"/>
+      </w:pPr>
+    </w:p>
     <w:p/>
     <w:p/>
     <w:tbl>
@@ -2005,7 +1846,6 @@
                 <w:b/>
                 <w:bCs/>
               </w:rPr>
-              <w:lastRenderedPageBreak/>
               <w:t xml:space="preserve">Evidencia </w:t>
             </w:r>
             <w:r>
@@ -2056,7 +1896,7 @@
                     <pic:cNvPicPr/>
                   </pic:nvPicPr>
                   <pic:blipFill>
-                    <a:blip r:embed="rId15"/>
+                    <a:blip r:embed="rId17"/>
                     <a:stretch>
                       <a:fillRect/>
                     </a:stretch>
@@ -2077,7 +1917,6 @@
         </w:drawing>
       </w:r>
     </w:p>
-    <w:p/>
     <w:p/>
     <w:p/>
     <w:p/>
@@ -2151,7 +1990,19 @@
         <w:rPr>
           <w:noProof/>
         </w:rPr>
-        <w:t>Reunion: 04/11/2022</w:t>
+        <w:t>Reuni</w:t>
+      </w:r>
+      <w:r>
+        <w:rPr>
+          <w:noProof/>
+        </w:rPr>
+        <w:t>ó</w:t>
+      </w:r>
+      <w:r>
+        <w:rPr>
+          <w:noProof/>
+        </w:rPr>
+        <w:t>n: 04/11/2022</w:t>
       </w:r>
     </w:p>
     <w:p>
@@ -2229,113 +2080,77 @@
         <w:rPr>
           <w:noProof/>
         </w:rPr>
-        <w:t>1. launcher</w:t>
-      </w:r>
-      <w:r>
-        <w:rPr>
-          <w:noProof/>
-        </w:rPr>
-        <w:t xml:space="preserve"> Edwin Clavijo.</w:t>
-      </w:r>
-    </w:p>
-    <w:p>
-      <w:pPr>
-        <w:jc w:val="both"/>
-        <w:rPr>
-          <w:noProof/>
-        </w:rPr>
-      </w:pPr>
-      <w:r>
-        <w:rPr>
-          <w:noProof/>
-        </w:rPr>
-        <w:t>2. Login: inicio de sesión con Selección tipo usuario (estudiante/profesor) Edwin</w:t>
-      </w:r>
-      <w:r>
-        <w:rPr>
-          <w:noProof/>
-        </w:rPr>
-        <w:t xml:space="preserve"> Clavijo.</w:t>
-      </w:r>
-    </w:p>
-    <w:p>
-      <w:pPr>
-        <w:jc w:val="both"/>
-        <w:rPr>
-          <w:noProof/>
-        </w:rPr>
-      </w:pPr>
-      <w:r>
-        <w:rPr>
-          <w:noProof/>
-        </w:rPr>
-        <w:t>3. información de Perfil Jhan Meza</w:t>
-      </w:r>
-      <w:r>
-        <w:rPr>
-          <w:noProof/>
-        </w:rPr>
-        <w:t>.</w:t>
-      </w:r>
-    </w:p>
-    <w:p>
-      <w:pPr>
-        <w:jc w:val="both"/>
-        <w:rPr>
-          <w:noProof/>
-        </w:rPr>
-      </w:pPr>
-      <w:r>
-        <w:rPr>
-          <w:noProof/>
-        </w:rPr>
-        <w:t>4. Termino y condiciones Diana Rodriguez</w:t>
-      </w:r>
-      <w:r>
-        <w:rPr>
-          <w:noProof/>
-        </w:rPr>
-        <w:t>.</w:t>
-      </w:r>
-    </w:p>
-    <w:p>
-      <w:pPr>
-        <w:jc w:val="both"/>
-        <w:rPr>
-          <w:noProof/>
-        </w:rPr>
-      </w:pPr>
-      <w:r>
-        <w:rPr>
-          <w:noProof/>
-        </w:rPr>
-        <w:t>5. información de prevención y cuidados Jose Miguel Beltran</w:t>
-      </w:r>
-      <w:r>
-        <w:rPr>
-          <w:noProof/>
-        </w:rPr>
-        <w:t>.</w:t>
-      </w:r>
-    </w:p>
-    <w:p>
-      <w:pPr>
-        <w:jc w:val="both"/>
-        <w:rPr>
-          <w:noProof/>
-        </w:rPr>
-      </w:pPr>
-      <w:r>
-        <w:rPr>
-          <w:noProof/>
-        </w:rPr>
-        <w:t>6. Encuesta Jorge Ivan Garcia</w:t>
-      </w:r>
-      <w:r>
-        <w:rPr>
-          <w:noProof/>
-        </w:rPr>
-        <w:t>.</w:t>
+        <w:t>1. launcher Edwin Clavijo.</w:t>
+      </w:r>
+    </w:p>
+    <w:p>
+      <w:pPr>
+        <w:jc w:val="both"/>
+        <w:rPr>
+          <w:noProof/>
+        </w:rPr>
+      </w:pPr>
+      <w:r>
+        <w:rPr>
+          <w:noProof/>
+        </w:rPr>
+        <w:t>2. Login: inicio de sesión con Selección tipo usuario (estudiante/profesor) Edwin Clavijo.</w:t>
+      </w:r>
+    </w:p>
+    <w:p>
+      <w:pPr>
+        <w:jc w:val="both"/>
+        <w:rPr>
+          <w:noProof/>
+        </w:rPr>
+      </w:pPr>
+      <w:r>
+        <w:rPr>
+          <w:noProof/>
+        </w:rPr>
+        <w:t>3. información de Perfil Jhan Meza.</w:t>
+      </w:r>
+    </w:p>
+    <w:p>
+      <w:pPr>
+        <w:jc w:val="both"/>
+        <w:rPr>
+          <w:noProof/>
+        </w:rPr>
+      </w:pPr>
+      <w:r>
+        <w:rPr>
+          <w:noProof/>
+        </w:rPr>
+        <w:t>4. Termino y condiciones Diana Rodriguez.</w:t>
+      </w:r>
+    </w:p>
+    <w:p>
+      <w:pPr>
+        <w:jc w:val="both"/>
+        <w:rPr>
+          <w:noProof/>
+        </w:rPr>
+      </w:pPr>
+      <w:r>
+        <w:rPr>
+          <w:noProof/>
+        </w:rPr>
+        <w:t>5. información de prevención y cuidados Jose Miguel Beltran.</w:t>
+      </w:r>
+    </w:p>
+    <w:p>
+      <w:pPr>
+        <w:jc w:val="both"/>
+        <w:rPr>
+          <w:noProof/>
+        </w:rPr>
+      </w:pPr>
+      <w:r>
+        <w:rPr>
+          <w:noProof/>
+        </w:rPr>
+        <w:t>6. Encuesta Jorge Ivan Garcia.</w:t>
       </w:r>
     </w:p>
     <w:p>
@@ -2373,7 +2188,7 @@
                     <pic:cNvPicPr/>
                   </pic:nvPicPr>
                   <pic:blipFill>
-                    <a:blip r:embed="rId16"/>
+                    <a:blip r:embed="rId18"/>
                     <a:stretch>
                       <a:fillRect/>
                     </a:stretch>
@@ -2395,12 +2210,12 @@
       </w:r>
     </w:p>
     <w:sectPr>
-      <w:headerReference w:type="even" r:id="rId17"/>
-      <w:headerReference w:type="default" r:id="rId18"/>
-      <w:footerReference w:type="even" r:id="rId19"/>
-      <w:footerReference w:type="default" r:id="rId20"/>
-      <w:headerReference w:type="first" r:id="rId21"/>
-      <w:footerReference w:type="first" r:id="rId22"/>
+      <w:headerReference w:type="even" r:id="rId19"/>
+      <w:headerReference w:type="default" r:id="rId20"/>
+      <w:footerReference w:type="even" r:id="rId21"/>
+      <w:footerReference w:type="default" r:id="rId22"/>
+      <w:headerReference w:type="first" r:id="rId23"/>
+      <w:footerReference w:type="first" r:id="rId24"/>
       <w:pgSz w:w="12240" w:h="15840"/>
       <w:pgMar w:top="1417" w:right="1701" w:bottom="1417" w:left="1701" w:header="708" w:footer="708" w:gutter="0"/>
       <w:cols w:space="708"/>

</xml_diff>